<commit_message>
updated the GitFlow after testing it with Amanda
</commit_message>
<xml_diff>
--- a/GitFlow.docx
+++ b/GitFlow.docx
@@ -148,21 +148,7 @@
         <w:rPr>
           <w:rFonts w:ascii="Calibri" w:eastAsia="Times New Roman" w:hAnsi="Calibri" w:cs="Calibri"/>
         </w:rPr>
-        <w:t xml:space="preserve">For windows: Check that the &lt;master&gt; name is blue at the end of </w:t>
-      </w:r>
-      <w:proofErr w:type="gramStart"/>
-      <w:r>
-        <w:rPr>
-          <w:rFonts w:ascii="Calibri" w:eastAsia="Times New Roman" w:hAnsi="Calibri" w:cs="Calibri"/>
-        </w:rPr>
-        <w:t>your  folder</w:t>
-      </w:r>
-      <w:proofErr w:type="gramEnd"/>
-      <w:r>
-        <w:rPr>
-          <w:rFonts w:ascii="Calibri" w:eastAsia="Times New Roman" w:hAnsi="Calibri" w:cs="Calibri"/>
-        </w:rPr>
-        <w:t xml:space="preserve"> name</w:t>
+        <w:t>For windows: Check that the &lt;master&gt; name is blue at the end of your folder name</w:t>
       </w:r>
     </w:p>
     <w:p>
@@ -233,7 +219,28 @@
           <w:rFonts w:ascii="Calibri" w:eastAsia="Times New Roman" w:hAnsi="Calibri" w:cs="Calibri"/>
           <w:color w:val="000000"/>
         </w:rPr>
-        <w:t>Create file or make changes to file</w:t>
+        <w:t xml:space="preserve">Create file </w:t>
+      </w:r>
+      <w:r>
+        <w:rPr>
+          <w:rFonts w:ascii="Calibri" w:eastAsia="Times New Roman" w:hAnsi="Calibri" w:cs="Calibri"/>
+          <w:color w:val="0070C0"/>
+        </w:rPr>
+        <w:t xml:space="preserve">filename </w:t>
+      </w:r>
+      <w:r>
+        <w:rPr>
+          <w:rFonts w:ascii="Calibri" w:eastAsia="Times New Roman" w:hAnsi="Calibri" w:cs="Calibri"/>
+          <w:color w:val="000000"/>
+        </w:rPr>
+        <w:t xml:space="preserve">or make changes to </w:t>
+      </w:r>
+      <w:r>
+        <w:rPr>
+          <w:rFonts w:ascii="Calibri" w:eastAsia="Times New Roman" w:hAnsi="Calibri" w:cs="Calibri"/>
+          <w:color w:val="0070C0"/>
+        </w:rPr>
+        <w:t>filename</w:t>
       </w:r>
     </w:p>
     <w:p>
@@ -257,6 +264,8 @@
         </w:rPr>
         <w:t>Save file</w:t>
       </w:r>
+      <w:bookmarkStart w:id="0" w:name="_GoBack"/>
+      <w:bookmarkEnd w:id="0"/>
     </w:p>
     <w:p>
       <w:pPr>
@@ -286,21 +295,12 @@
         </w:rPr>
         <w:t xml:space="preserve">it add </w:t>
       </w:r>
-      <w:proofErr w:type="spellStart"/>
       <w:r>
         <w:rPr>
           <w:rFonts w:ascii="Calibri" w:eastAsia="Times New Roman" w:hAnsi="Calibri" w:cs="Calibri"/>
           <w:color w:val="0070C0"/>
         </w:rPr>
-        <w:t>newfilename</w:t>
-      </w:r>
-      <w:proofErr w:type="spellEnd"/>
-      <w:r>
-        <w:rPr>
-          <w:rFonts w:ascii="Calibri" w:eastAsia="Times New Roman" w:hAnsi="Calibri" w:cs="Calibri"/>
-          <w:color w:val="0070C0"/>
-        </w:rPr>
-        <w:t xml:space="preserve"> </w:t>
+        <w:t xml:space="preserve">filename </w:t>
       </w:r>
     </w:p>
     <w:p>
@@ -793,8 +793,6 @@
         </w:rPr>
         <w:t>git pull origin master</w:t>
       </w:r>
-      <w:bookmarkStart w:id="0" w:name="_GoBack"/>
-      <w:bookmarkEnd w:id="0"/>
     </w:p>
     <w:p>
       <w:pPr>

</xml_diff>